<commit_message>
Revise Chapter 17: apply language example formatting, update homework
Co-Authored-By: Claude Opus 4.6 <noreply@anthropic.com>
</commit_message>
<xml_diff>
--- a/Homework/Chapter 17 Homework.docx
+++ b/Homework/Chapter 17 Homework.docx
@@ -50,7 +50,67 @@
         <w:t xml:space="preserve">Section 1: </w:t>
       </w:r>
       <w:r>
-        <w:t>Questions (~90 min)</w:t>
+        <w:t>Part 1: Sentence Variety (~30 min)</w:t>
+      </w:r>
+    </w:p>
+    <w:p>
+      <w:pPr>
+        <w:ind w:left="360"/>
+        <w:spacing w:before="0" w:after="40"/>
+      </w:pPr>
+      <w:r>
+        <w:rPr>
+          <w:b/>
+        </w:rPr>
+        <w:t xml:space="preserve">Section 2: </w:t>
+      </w:r>
+      <w:r>
+        <w:t>Part 2: Active and Passive Voice (~15 min)</w:t>
+      </w:r>
+    </w:p>
+    <w:p>
+      <w:pPr>
+        <w:ind w:left="360"/>
+        <w:spacing w:before="0" w:after="40"/>
+      </w:pPr>
+      <w:r>
+        <w:rPr>
+          <w:b/>
+        </w:rPr>
+        <w:t xml:space="preserve">Section 3: </w:t>
+      </w:r>
+      <w:r>
+        <w:t>Part 3: Information Structure (~15 min)</w:t>
+      </w:r>
+    </w:p>
+    <w:p>
+      <w:pPr>
+        <w:ind w:left="360"/>
+        <w:spacing w:before="0" w:after="40"/>
+      </w:pPr>
+      <w:r>
+        <w:rPr>
+          <w:b/>
+        </w:rPr>
+        <w:t xml:space="preserve">Section 4: </w:t>
+      </w:r>
+      <w:r>
+        <w:t>Part 4: Emphasis and Rhetorical Patterns (~30 min)</w:t>
+      </w:r>
+    </w:p>
+    <w:p>
+      <w:pPr>
+        <w:ind w:left="360"/>
+        <w:spacing w:before="0" w:after="40"/>
+      </w:pPr>
+      <w:r>
+        <w:rPr>
+          <w:b/>
+        </w:rPr>
+        <w:t xml:space="preserve">Section 5: </w:t>
+      </w:r>
+      <w:r>
+        <w:t>Part 5: Application (~20 min)</w:t>
       </w:r>
     </w:p>
     <w:p>
@@ -65,7 +125,7 @@
         <w:t xml:space="preserve">Total estimated time: </w:t>
       </w:r>
       <w:r>
-        <w:t>~90 minutes</w:t>
+        <w:t>~110 minutes</w:t>
       </w:r>
     </w:p>
     <w:p>
@@ -78,16 +138,100 @@
     </w:p>
     <w:p>
       <w:pPr>
+        <w:spacing w:before="240" w:after="120"/>
+      </w:pPr>
+      <w:r>
+        <w:rPr>
+          <w:b/>
+          <w:sz w:val="24"/>
+        </w:rPr>
+        <w:t>Section 1: Part 1: Sentence Variety</w:t>
+      </w:r>
+    </w:p>
+    <w:p>
+      <w:pPr>
+        <w:spacing w:before="180" w:after="60"/>
+      </w:pPr>
+      <w:r>
+        <w:rPr>
+          <w:b/>
+          <w:i/>
+        </w:rPr>
+        <w:t>Instructions</w:t>
+      </w:r>
+    </w:p>
+    <w:p>
+      <w:pPr>
+        <w:spacing w:before="0" w:after="60"/>
+      </w:pPr>
+      <w:r>
+        <w:t>Revise each passage to improve sentence variety and flow.</w:t>
+      </w:r>
+    </w:p>
+    <w:p>
+      <w:pPr>
+        <w:spacing w:before="180" w:after="60"/>
+      </w:pPr>
+      <w:r>
+        <w:rPr>
+          <w:b/>
+          <w:i/>
+        </w:rPr>
+        <w:t>Example (completed)</w:t>
+      </w:r>
+    </w:p>
+    <w:p>
+      <w:pPr>
         <w:spacing w:before="0" w:after="60"/>
       </w:pPr>
       <w:r>
         <w:rPr>
           <w:i/>
         </w:rPr>
-        <w:t>Instructions:</w:t>
+        <w:t>Original:</w:t>
       </w:r>
       <w:r>
-        <w:t xml:space="preserve"> Revise each passage to improve sentence variety and flow.</w:t>
+        <w:t xml:space="preserve"> </w:t>
+      </w:r>
+      <w:r>
+        <w:t>The dog ran. The dog was fast. The dog caught the ball. The dog was happy.</w:t>
+      </w:r>
+    </w:p>
+    <w:p>
+      <w:pPr>
+        <w:spacing w:before="0" w:after="60"/>
+      </w:pPr>
+      <w:r>
+        <w:rPr>
+          <w:i/>
+        </w:rPr>
+        <w:t>Revised:</w:t>
+      </w:r>
+      <w:r>
+        <w:t xml:space="preserve"> </w:t>
+      </w:r>
+      <w:r>
+        <w:t>The dog ran fast, catching the ball with ease. Happy with its prize, it trotted back.</w:t>
+      </w:r>
+    </w:p>
+    <w:p>
+      <w:pPr>
+        <w:spacing w:before="0" w:after="60"/>
+      </w:pPr>
+      <w:r>
+        <w:t>The revision combines short, repetitive sentences into varied structures with different lengths and opening patterns.</w:t>
+      </w:r>
+    </w:p>
+    <w:p>
+      <w:pPr>
+        <w:spacing w:before="180" w:after="60"/>
+      </w:pPr>
+      <w:r>
+        <w:rPr>
+          <w:b/>
+          <w:i/>
+        </w:rPr>
+        <w:t>Exercises</w:t>
       </w:r>
     </w:p>
     <w:p>
@@ -98,7 +242,7 @@
         <w:rPr>
           <w:b/>
         </w:rPr>
-        <w:t xml:space="preserve">0.A  </w:t>
+        <w:t xml:space="preserve">1.A  </w:t>
       </w:r>
       <w:r>
         <w:t xml:space="preserve"> Revise this choppy passage by combining sentences and varying length:</w:t>
@@ -122,18 +266,7 @@
         <w:spacing w:before="0" w:after="60"/>
       </w:pPr>
       <w:r>
-        <w:rPr>
-          <w:i/>
-        </w:rPr>
         <w:t>The meeting started. The CEO spoke. She announced changes. Employees listened. Some were concerned. Others were relieved. The meeting ended.</w:t>
-      </w:r>
-    </w:p>
-    <w:p>
-      <w:pPr>
-        <w:spacing w:before="0" w:after="60"/>
-      </w:pPr>
-      <w:r>
-        <w:t>Revised:</w:t>
       </w:r>
     </w:p>
     <w:p>
@@ -144,7 +277,7 @@
         <w:rPr>
           <w:b/>
         </w:rPr>
-        <w:t xml:space="preserve">0.B  </w:t>
+        <w:t xml:space="preserve">1.B  </w:t>
       </w:r>
       <w:r>
         <w:t xml:space="preserve"> Revise this passage by breaking up the long sentence and adding variation:</w:t>
@@ -168,10 +301,34 @@
         <w:spacing w:before="0" w:after="60"/>
       </w:pPr>
       <w:r>
+        <w:t>The committee, after reviewing all of the applications that had been submitted by the deadline, which was extended twice due to technical difficulties, finally announced their decision regarding the scholarship recipients, including three students from underrepresented backgrounds.</w:t>
+      </w:r>
+    </w:p>
+    <w:p>
+      <w:pPr>
+        <w:spacing w:before="120" w:after="60"/>
+      </w:pPr>
+      <w:r>
+        <w:rPr>
+          <w:b/>
+        </w:rPr>
+        <w:t xml:space="preserve">1.C  </w:t>
+      </w:r>
+      <w:r>
+        <w:t xml:space="preserve"> Read the following passage and explain the effect of the short final sentence:</w:t>
+      </w:r>
+    </w:p>
+    <w:p>
+      <w:pPr>
+        <w:ind w:left="504"/>
+        <w:spacing w:before="0" w:after="240"/>
+      </w:pPr>
+      <w:r>
         <w:rPr>
           <w:i/>
+          <w:color w:val="808080"/>
         </w:rPr>
-        <w:t>The committee, after reviewing all of the applications that had been submitted by the deadline, which was extended twice due to technical difficulties, finally announced their decision regarding the scholarship recipients, including three students from underrepresented backgrounds.</w:t>
+        <w:t>[Your answer here]</w:t>
       </w:r>
     </w:p>
     <w:p>
@@ -179,7 +336,51 @@
         <w:spacing w:before="0" w:after="60"/>
       </w:pPr>
       <w:r>
-        <w:t>Revised:</w:t>
+        <w:t>The negotiations had gone on for weeks, with both sides presenting detailed proposals, offering compromises, and making concessions that seemed to bring agreement within reach. Then they collapsed.</w:t>
+      </w:r>
+    </w:p>
+    <w:p>
+      <w:pPr>
+        <w:spacing w:before="240" w:after="120"/>
+      </w:pPr>
+      <w:r>
+        <w:rPr>
+          <w:b/>
+          <w:sz w:val="24"/>
+        </w:rPr>
+        <w:t>Section 2: Part 2: Active and Passive Voice</w:t>
+      </w:r>
+    </w:p>
+    <w:p>
+      <w:pPr>
+        <w:spacing w:before="180" w:after="60"/>
+      </w:pPr>
+      <w:r>
+        <w:rPr>
+          <w:b/>
+          <w:i/>
+        </w:rPr>
+        <w:t>Instructions</w:t>
+      </w:r>
+    </w:p>
+    <w:p>
+      <w:pPr>
+        <w:spacing w:before="0" w:after="60"/>
+      </w:pPr>
+      <w:r>
+        <w:t>For each context, choose active or passive voice and explain your reasoning.</w:t>
+      </w:r>
+    </w:p>
+    <w:p>
+      <w:pPr>
+        <w:spacing w:before="180" w:after="60"/>
+      </w:pPr>
+      <w:r>
+        <w:rPr>
+          <w:b/>
+          <w:i/>
+        </w:rPr>
+        <w:t>Example (completed)</w:t>
       </w:r>
     </w:p>
     <w:p>
@@ -190,10 +391,70 @@
         <w:rPr>
           <w:i/>
         </w:rPr>
-        <w:t>Instructions:</w:t>
+        <w:t>Context:</w:t>
       </w:r>
       <w:r>
-        <w:t xml:space="preserve"> For each context, choose active or passive voice and explain your reasoning.</w:t>
+        <w:t xml:space="preserve"> An email informing a customer about a billing error.</w:t>
+      </w:r>
+    </w:p>
+    <w:p>
+      <w:pPr>
+        <w:spacing w:before="0" w:after="60"/>
+      </w:pPr>
+      <w:r>
+        <w:rPr>
+          <w:i/>
+        </w:rPr>
+        <w:t>Active:</w:t>
+      </w:r>
+      <w:r>
+        <w:t xml:space="preserve"> </w:t>
+      </w:r>
+      <w:r>
+        <w:t>We overcharged your account by $50.</w:t>
+      </w:r>
+    </w:p>
+    <w:p>
+      <w:pPr>
+        <w:spacing w:before="0" w:after="60"/>
+      </w:pPr>
+      <w:r>
+        <w:rPr>
+          <w:i/>
+        </w:rPr>
+        <w:t>Passive:</w:t>
+      </w:r>
+      <w:r>
+        <w:t xml:space="preserve"> </w:t>
+      </w:r>
+      <w:r>
+        <w:t>Your account was overcharged by $50.</w:t>
+      </w:r>
+    </w:p>
+    <w:p>
+      <w:pPr>
+        <w:spacing w:before="0" w:after="60"/>
+      </w:pPr>
+      <w:r>
+        <w:rPr>
+          <w:i/>
+        </w:rPr>
+        <w:t>Choice:</w:t>
+      </w:r>
+      <w:r>
+        <w:t xml:space="preserve"> Active voice is better here because it takes responsibility and sounds more direct and honest. The passive version sounds evasive.</w:t>
+      </w:r>
+    </w:p>
+    <w:p>
+      <w:pPr>
+        <w:spacing w:before="180" w:after="60"/>
+      </w:pPr>
+      <w:r>
+        <w:rPr>
+          <w:b/>
+          <w:i/>
+        </w:rPr>
+        <w:t>Exercises</w:t>
       </w:r>
     </w:p>
     <w:p>
@@ -204,7 +465,7 @@
         <w:rPr>
           <w:b/>
         </w:rPr>
-        <w:t xml:space="preserve">0.C  </w:t>
+        <w:t xml:space="preserve">2.A  </w:t>
       </w:r>
       <w:r>
         <w:t xml:space="preserve"> Context: A lab report describing experimental procedures.</w:t>
@@ -231,16 +492,13 @@
         <w:rPr>
           <w:i/>
         </w:rPr>
-        <w:t>We heated the solution.</w:t>
+        <w:t>Active:</w:t>
       </w:r>
       <w:r>
-        <w:t xml:space="preserve"> OR </w:t>
+        <w:t xml:space="preserve"> </w:t>
       </w:r>
       <w:r>
-        <w:rPr>
-          <w:i/>
-        </w:rPr>
-        <w:t>The solution was heated.</w:t>
+        <w:t>We heated the solution to 100°C.</w:t>
       </w:r>
     </w:p>
     <w:p>
@@ -248,7 +506,16 @@
         <w:spacing w:before="0" w:after="60"/>
       </w:pPr>
       <w:r>
-        <w:t>Choice and reasoning:</w:t>
+        <w:rPr>
+          <w:i/>
+        </w:rPr>
+        <w:t>Passive:</w:t>
+      </w:r>
+      <w:r>
+        <w:t xml:space="preserve"> </w:t>
+      </w:r>
+      <w:r>
+        <w:t>The solution was heated to 100°C.</w:t>
       </w:r>
     </w:p>
     <w:p>
@@ -259,7 +526,7 @@
         <w:rPr>
           <w:b/>
         </w:rPr>
-        <w:t xml:space="preserve">0.D  </w:t>
+        <w:t xml:space="preserve">2.B  </w:t>
       </w:r>
       <w:r>
         <w:t xml:space="preserve"> Context: A news article about corporate accountability.</w:t>
@@ -286,16 +553,13 @@
         <w:rPr>
           <w:i/>
         </w:rPr>
-        <w:t>The company made an error that cost millions.</w:t>
+        <w:t>Active:</w:t>
       </w:r>
       <w:r>
-        <w:t xml:space="preserve"> OR </w:t>
+        <w:t xml:space="preserve"> </w:t>
       </w:r>
       <w:r>
-        <w:rPr>
-          <w:i/>
-        </w:rPr>
-        <w:t>An error was made that cost millions.</w:t>
+        <w:t>The company made an error that cost millions.</w:t>
       </w:r>
     </w:p>
     <w:p>
@@ -303,7 +567,16 @@
         <w:spacing w:before="0" w:after="60"/>
       </w:pPr>
       <w:r>
-        <w:t>Choice and reasoning:</w:t>
+        <w:rPr>
+          <w:i/>
+        </w:rPr>
+        <w:t>Passive:</w:t>
+      </w:r>
+      <w:r>
+        <w:t xml:space="preserve"> </w:t>
+      </w:r>
+      <w:r>
+        <w:t>An error was made that cost millions.</w:t>
       </w:r>
     </w:p>
     <w:p>
@@ -314,7 +587,7 @@
         <w:rPr>
           <w:b/>
         </w:rPr>
-        <w:t xml:space="preserve">0.E  </w:t>
+        <w:t xml:space="preserve">2.C  </w:t>
       </w:r>
       <w:r>
         <w:t xml:space="preserve"> Context: A memo where the topic is the project, not the team.</w:t>
@@ -341,24 +614,13 @@
         <w:rPr>
           <w:i/>
         </w:rPr>
-        <w:t>The team completed the project ahead of schedule.</w:t>
+        <w:t>Active:</w:t>
       </w:r>
       <w:r>
-        <w:t xml:space="preserve"> OR </w:t>
+        <w:t xml:space="preserve"> </w:t>
       </w:r>
       <w:r>
-        <w:rPr>
-          <w:i/>
-        </w:rPr>
-        <w:t>The project was completed ahead of schedule.</w:t>
-      </w:r>
-    </w:p>
-    <w:p>
-      <w:pPr>
-        <w:spacing w:before="0" w:after="60"/>
-      </w:pPr>
-      <w:r>
-        <w:t>Choice and reasoning:</w:t>
+        <w:t>The team completed the project ahead of schedule.</w:t>
       </w:r>
     </w:p>
     <w:p>
@@ -369,10 +631,13 @@
         <w:rPr>
           <w:i/>
         </w:rPr>
-        <w:t>Instructions:</w:t>
+        <w:t>Passive:</w:t>
       </w:r>
       <w:r>
-        <w:t xml:space="preserve"> Revise each pair of sentences to improve flow by moving from given to new information.</w:t>
+        <w:t xml:space="preserve"> </w:t>
+      </w:r>
+      <w:r>
+        <w:t>The project was completed ahead of schedule.</w:t>
       </w:r>
     </w:p>
     <w:p>
@@ -383,16 +648,10 @@
         <w:rPr>
           <w:b/>
         </w:rPr>
-        <w:t xml:space="preserve">0.F  </w:t>
+        <w:t xml:space="preserve">2.D  </w:t>
       </w:r>
       <w:r>
-        <w:t xml:space="preserve"> </w:t>
-      </w:r>
-      <w:r>
-        <w:rPr>
-          <w:i/>
-        </w:rPr>
-        <w:t>A new policy was announced yesterday. This policy will affect all employees.</w:t>
+        <w:t xml:space="preserve"> Revise the following passage to reduce excessive passive voice. Change at least three passive constructions to active voice:</w:t>
       </w:r>
     </w:p>
     <w:p>
@@ -413,7 +672,117 @@
         <w:spacing w:before="0" w:after="60"/>
       </w:pPr>
       <w:r>
+        <w:t>The report was written by the committee. It was reviewed by the director. Changes were suggested by several department heads. The final version was approved by the board.</w:t>
+      </w:r>
+    </w:p>
+    <w:p>
+      <w:pPr>
+        <w:spacing w:before="240" w:after="120"/>
+      </w:pPr>
+      <w:r>
+        <w:rPr>
+          <w:b/>
+          <w:sz w:val="24"/>
+        </w:rPr>
+        <w:t>Section 3: Part 3: Information Structure</w:t>
+      </w:r>
+    </w:p>
+    <w:p>
+      <w:pPr>
+        <w:spacing w:before="180" w:after="60"/>
+      </w:pPr>
+      <w:r>
+        <w:rPr>
+          <w:b/>
+          <w:i/>
+        </w:rPr>
+        <w:t>Instructions</w:t>
+      </w:r>
+    </w:p>
+    <w:p>
+      <w:pPr>
+        <w:spacing w:before="0" w:after="60"/>
+      </w:pPr>
+      <w:r>
+        <w:t>Revise each pair of sentences to improve flow by moving from given to new information.</w:t>
+      </w:r>
+    </w:p>
+    <w:p>
+      <w:pPr>
+        <w:spacing w:before="180" w:after="60"/>
+      </w:pPr>
+      <w:r>
+        <w:rPr>
+          <w:b/>
+          <w:i/>
+        </w:rPr>
+        <w:t>Example (completed)</w:t>
+      </w:r>
+    </w:p>
+    <w:p>
+      <w:pPr>
+        <w:spacing w:before="0" w:after="60"/>
+      </w:pPr>
+      <w:r>
+        <w:rPr>
+          <w:i/>
+        </w:rPr>
+        <w:t>Original:</w:t>
+      </w:r>
+      <w:r>
+        <w:t xml:space="preserve"> </w:t>
+      </w:r>
+      <w:r>
+        <w:t>A record-breaking heatwave hit the region. This heatwave was caused by a shift in the jet stream.</w:t>
+      </w:r>
+    </w:p>
+    <w:p>
+      <w:pPr>
+        <w:spacing w:before="0" w:after="60"/>
+      </w:pPr>
+      <w:r>
+        <w:rPr>
+          <w:i/>
+        </w:rPr>
         <w:t>Revised:</w:t>
+      </w:r>
+      <w:r>
+        <w:t xml:space="preserve"> </w:t>
+      </w:r>
+      <w:r>
+        <w:t>A record-breaking heatwave hit the region. The extreme temperatures were caused by a shift in the jet stream.</w:t>
+      </w:r>
+    </w:p>
+    <w:p>
+      <w:pPr>
+        <w:spacing w:before="0" w:after="60"/>
+      </w:pPr>
+      <w:r>
+        <w:t>The revision starts the second sentence with given information (</w:t>
+      </w:r>
+      <w:r>
+        <w:t>The extreme temperatures</w:t>
+      </w:r>
+      <w:r>
+        <w:t>, referring back to the heatwave) and ends with new information (</w:t>
+      </w:r>
+      <w:r>
+        <w:t>a shift in the jet stream</w:t>
+      </w:r>
+      <w:r>
+        <w:t>).</w:t>
+      </w:r>
+    </w:p>
+    <w:p>
+      <w:pPr>
+        <w:spacing w:before="180" w:after="60"/>
+      </w:pPr>
+      <w:r>
+        <w:rPr>
+          <w:b/>
+          <w:i/>
+        </w:rPr>
+        <w:t>Exercises</w:t>
       </w:r>
     </w:p>
     <w:p>
@@ -424,16 +793,76 @@
         <w:rPr>
           <w:b/>
         </w:rPr>
-        <w:t xml:space="preserve">0.G  </w:t>
+        <w:t xml:space="preserve">3.A  </w:t>
       </w:r>
       <w:r>
         <w:t xml:space="preserve"> </w:t>
       </w:r>
       <w:r>
+        <w:t>A new policy was announced yesterday. This policy will affect all employees.</w:t>
+      </w:r>
+    </w:p>
+    <w:p>
+      <w:pPr>
+        <w:ind w:left="504"/>
+        <w:spacing w:before="0" w:after="240"/>
+      </w:pPr>
+      <w:r>
         <w:rPr>
           <w:i/>
+          <w:color w:val="808080"/>
         </w:rPr>
+        <w:t>[Your answer here]</w:t>
+      </w:r>
+    </w:p>
+    <w:p>
+      <w:pPr>
+        <w:spacing w:before="120" w:after="60"/>
+      </w:pPr>
+      <w:r>
+        <w:rPr>
+          <w:b/>
+        </w:rPr>
+        <w:t xml:space="preserve">3.B  </w:t>
+      </w:r>
+      <w:r>
+        <w:t xml:space="preserve"> </w:t>
+      </w:r>
+      <w:r>
         <w:t>Serious problems were discovered by the auditors. The company had been hiding these problems for years.</w:t>
+      </w:r>
+    </w:p>
+    <w:p>
+      <w:pPr>
+        <w:ind w:left="504"/>
+        <w:spacing w:before="0" w:after="240"/>
+      </w:pPr>
+      <w:r>
+        <w:rPr>
+          <w:i/>
+          <w:color w:val="808080"/>
+        </w:rPr>
+        <w:t>[Your answer here]</w:t>
+      </w:r>
+    </w:p>
+    <w:p>
+      <w:pPr>
+        <w:spacing w:before="120" w:after="60"/>
+      </w:pPr>
+      <w:r>
+        <w:rPr>
+          <w:b/>
+        </w:rPr>
+        <w:t xml:space="preserve">3.C  </w:t>
+      </w:r>
+      <w:r>
+        <w:t xml:space="preserve"> Revise the following sentence to use end-focus to emphasize </w:t>
+      </w:r>
+      <w:r>
+        <w:t>Maria</w:t>
+      </w:r>
+      <w:r>
+        <w:t>:</w:t>
       </w:r>
     </w:p>
     <w:p>
@@ -454,7 +883,7 @@
         <w:spacing w:before="0" w:after="60"/>
       </w:pPr>
       <w:r>
-        <w:t>Revised:</w:t>
+        <w:t>Maria won the scholarship.</w:t>
       </w:r>
     </w:p>
     <w:p>
@@ -465,10 +894,207 @@
         <w:rPr>
           <w:b/>
         </w:rPr>
-        <w:t xml:space="preserve">0.H  </w:t>
+        <w:t xml:space="preserve">3.D  </w:t>
       </w:r>
       <w:r>
-        <w:t xml:space="preserve"> Use end-focus to emphasize "Maria" in this sentence:</w:t>
+        <w:t xml:space="preserve"> Use extraposition to improve this sentence with a heavy subject:</w:t>
+      </w:r>
+    </w:p>
+    <w:p>
+      <w:pPr>
+        <w:ind w:left="504"/>
+        <w:spacing w:before="0" w:after="240"/>
+      </w:pPr>
+      <w:r>
+        <w:rPr>
+          <w:i/>
+          <w:color w:val="808080"/>
+        </w:rPr>
+        <w:t>[Your answer here]</w:t>
+      </w:r>
+    </w:p>
+    <w:p>
+      <w:pPr>
+        <w:spacing w:before="0" w:after="60"/>
+      </w:pPr>
+      <w:r>
+        <w:t>That the entire infrastructure needed to be rebuilt surprised no one.</w:t>
+      </w:r>
+    </w:p>
+    <w:p>
+      <w:pPr>
+        <w:spacing w:before="240" w:after="120"/>
+      </w:pPr>
+      <w:r>
+        <w:rPr>
+          <w:b/>
+          <w:sz w:val="24"/>
+        </w:rPr>
+        <w:t>Section 4: Part 4: Emphasis and Rhetorical Patterns</w:t>
+      </w:r>
+    </w:p>
+    <w:p>
+      <w:pPr>
+        <w:spacing w:before="180" w:after="60"/>
+      </w:pPr>
+      <w:r>
+        <w:rPr>
+          <w:b/>
+          <w:i/>
+        </w:rPr>
+        <w:t>Instructions</w:t>
+      </w:r>
+    </w:p>
+    <w:p>
+      <w:pPr>
+        <w:spacing w:before="0" w:after="60"/>
+      </w:pPr>
+      <w:r>
+        <w:t>Identify the sentence pattern and explain its effect.</w:t>
+      </w:r>
+    </w:p>
+    <w:p>
+      <w:pPr>
+        <w:spacing w:before="180" w:after="60"/>
+      </w:pPr>
+      <w:r>
+        <w:rPr>
+          <w:b/>
+          <w:i/>
+        </w:rPr>
+        <w:t>Example (completed)</w:t>
+      </w:r>
+    </w:p>
+    <w:p>
+      <w:pPr>
+        <w:spacing w:before="0" w:after="60"/>
+      </w:pPr>
+      <w:r>
+        <w:t>Not until the final vote was counted did the candidate allow herself to celebrate.</w:t>
+      </w:r>
+    </w:p>
+    <w:p>
+      <w:pPr>
+        <w:spacing w:before="0" w:after="60"/>
+      </w:pPr>
+      <w:r>
+        <w:rPr>
+          <w:i/>
+        </w:rPr>
+        <w:t>Pattern:</w:t>
+      </w:r>
+      <w:r>
+        <w:t xml:space="preserve"> Periodic sentence (the main clause is delayed until the end).</w:t>
+      </w:r>
+    </w:p>
+    <w:p>
+      <w:pPr>
+        <w:spacing w:before="0" w:after="60"/>
+      </w:pPr>
+      <w:r>
+        <w:rPr>
+          <w:i/>
+        </w:rPr>
+        <w:t>Effect:</w:t>
+      </w:r>
+      <w:r>
+        <w:t xml:space="preserve"> Builds suspense and emphasizes the act of celebrating by making the reader wait for it.</w:t>
+      </w:r>
+    </w:p>
+    <w:p>
+      <w:pPr>
+        <w:spacing w:before="180" w:after="60"/>
+      </w:pPr>
+      <w:r>
+        <w:rPr>
+          <w:b/>
+          <w:i/>
+        </w:rPr>
+        <w:t>Exercises</w:t>
+      </w:r>
+    </w:p>
+    <w:p>
+      <w:pPr>
+        <w:spacing w:before="120" w:after="60"/>
+      </w:pPr>
+      <w:r>
+        <w:rPr>
+          <w:b/>
+        </w:rPr>
+        <w:t xml:space="preserve">4.A  </w:t>
+      </w:r>
+      <w:r>
+        <w:t xml:space="preserve"> Identify the pattern and explain its effect:</w:t>
+      </w:r>
+    </w:p>
+    <w:p>
+      <w:pPr>
+        <w:ind w:left="504"/>
+        <w:spacing w:before="0" w:after="240"/>
+      </w:pPr>
+      <w:r>
+        <w:rPr>
+          <w:i/>
+          <w:color w:val="808080"/>
+        </w:rPr>
+        <w:t>[Your answer here]</w:t>
+      </w:r>
+    </w:p>
+    <w:p>
+      <w:pPr>
+        <w:spacing w:before="0" w:after="60"/>
+      </w:pPr>
+      <w:r>
+        <w:t>The ship sailed slowly, rocking gently on the waves, its sails catching the afternoon light.</w:t>
+      </w:r>
+    </w:p>
+    <w:p>
+      <w:pPr>
+        <w:spacing w:before="120" w:after="60"/>
+      </w:pPr>
+      <w:r>
+        <w:rPr>
+          <w:b/>
+        </w:rPr>
+        <w:t xml:space="preserve">4.B  </w:t>
+      </w:r>
+      <w:r>
+        <w:t xml:space="preserve"> Identify the pattern and explain its effect:</w:t>
+      </w:r>
+    </w:p>
+    <w:p>
+      <w:pPr>
+        <w:ind w:left="504"/>
+        <w:spacing w:before="0" w:after="240"/>
+      </w:pPr>
+      <w:r>
+        <w:rPr>
+          <w:i/>
+          <w:color w:val="808080"/>
+        </w:rPr>
+        <w:t>[Your answer here]</w:t>
+      </w:r>
+    </w:p>
+    <w:p>
+      <w:pPr>
+        <w:spacing w:before="0" w:after="60"/>
+      </w:pPr>
+      <w:r>
+        <w:t>Despite the rain, despite the cold, despite everything working against them, they finished the race.</w:t>
+      </w:r>
+    </w:p>
+    <w:p>
+      <w:pPr>
+        <w:spacing w:before="120" w:after="60"/>
+      </w:pPr>
+      <w:r>
+        <w:rPr>
+          <w:b/>
+        </w:rPr>
+        <w:t xml:space="preserve">4.C  </w:t>
+      </w:r>
+      <w:r>
+        <w:t xml:space="preserve"> Rewrite the following sentence as a cleft sentence to emphasize the underlined element:</w:t>
       </w:r>
     </w:p>
     <w:p>
@@ -492,29 +1118,10 @@
         <w:rPr>
           <w:i/>
         </w:rPr>
-        <w:t>The scholarship winner was Maria.</w:t>
-      </w:r>
-    </w:p>
-    <w:p>
-      <w:pPr>
-        <w:spacing w:before="0" w:after="60"/>
-      </w:pPr>
-      <w:r>
-        <w:t>Revised (if needed, or explain why it already uses end-focus):</w:t>
-      </w:r>
-    </w:p>
-    <w:p>
-      <w:pPr>
-        <w:spacing w:before="0" w:after="60"/>
-      </w:pPr>
-      <w:r>
-        <w:rPr>
-          <w:i/>
-        </w:rPr>
-        <w:t>Instructions:</w:t>
+        <w:t>The treasurer</w:t>
       </w:r>
       <w:r>
-        <w:t xml:space="preserve"> Identify the sentence pattern and explain its effect.</w:t>
+        <w:t xml:space="preserve"> discovered the discrepancy.</w:t>
       </w:r>
     </w:p>
     <w:p>
@@ -525,16 +1132,10 @@
         <w:rPr>
           <w:b/>
         </w:rPr>
-        <w:t xml:space="preserve">0.I  </w:t>
+        <w:t xml:space="preserve">4.D  </w:t>
       </w:r>
       <w:r>
-        <w:t xml:space="preserve"> </w:t>
-      </w:r>
-      <w:r>
-        <w:rPr>
-          <w:i/>
-        </w:rPr>
-        <w:t>The ship sailed slowly, rocking gently on the waves, its sails catching the afternoon light.</w:t>
+        <w:t xml:space="preserve"> Read the two versions and explain how the choice between coordination and subordination changes the emphasis:</w:t>
       </w:r>
     </w:p>
     <w:p>
@@ -555,7 +1156,16 @@
         <w:spacing w:before="0" w:after="60"/>
       </w:pPr>
       <w:r>
-        <w:t>Pattern (loose or periodic):</w:t>
+        <w:rPr>
+          <w:i/>
+        </w:rPr>
+        <w:t>A:</w:t>
+      </w:r>
+      <w:r>
+        <w:t xml:space="preserve"> </w:t>
+      </w:r>
+      <w:r>
+        <w:t>The budget was tight, and the team delivered on time.</w:t>
       </w:r>
     </w:p>
     <w:p>
@@ -563,7 +1173,60 @@
         <w:spacing w:before="0" w:after="60"/>
       </w:pPr>
       <w:r>
-        <w:t>Effect:</w:t>
+        <w:rPr>
+          <w:i/>
+        </w:rPr>
+        <w:t>B:</w:t>
+      </w:r>
+      <w:r>
+        <w:t xml:space="preserve"> </w:t>
+      </w:r>
+      <w:r>
+        <w:t>Although the budget was tight, the team delivered on time.</w:t>
+      </w:r>
+    </w:p>
+    <w:p>
+      <w:pPr>
+        <w:spacing w:before="240" w:after="120"/>
+      </w:pPr>
+      <w:r>
+        <w:rPr>
+          <w:b/>
+          <w:sz w:val="24"/>
+        </w:rPr>
+        <w:t>Section 5: Part 5: Application</w:t>
+      </w:r>
+    </w:p>
+    <w:p>
+      <w:pPr>
+        <w:spacing w:before="180" w:after="60"/>
+      </w:pPr>
+      <w:r>
+        <w:rPr>
+          <w:b/>
+          <w:i/>
+        </w:rPr>
+        <w:t>Instructions</w:t>
+      </w:r>
+    </w:p>
+    <w:p>
+      <w:pPr>
+        <w:spacing w:before="0" w:after="60"/>
+      </w:pPr>
+      <w:r>
+        <w:t>Apply techniques from this chapter to analyze and revise real writing.</w:t>
+      </w:r>
+    </w:p>
+    <w:p>
+      <w:pPr>
+        <w:spacing w:before="180" w:after="60"/>
+      </w:pPr>
+      <w:r>
+        <w:rPr>
+          <w:b/>
+          <w:i/>
+        </w:rPr>
+        <w:t>Exercises</w:t>
       </w:r>
     </w:p>
     <w:p>
@@ -574,59 +1237,10 @@
         <w:rPr>
           <w:b/>
         </w:rPr>
-        <w:t xml:space="preserve">0.J  </w:t>
+        <w:t xml:space="preserve">5.A  </w:t>
       </w:r>
       <w:r>
-        <w:t xml:space="preserve"> </w:t>
-      </w:r>
-      <w:r>
-        <w:rPr>
-          <w:i/>
-        </w:rPr>
-        <w:t>Despite the rain, despite the cold, despite everything working against them, they finished the race.</w:t>
-      </w:r>
-    </w:p>
-    <w:p>
-      <w:pPr>
-        <w:ind w:left="504"/>
-        <w:spacing w:before="0" w:after="240"/>
-      </w:pPr>
-      <w:r>
-        <w:rPr>
-          <w:i/>
-          <w:color w:val="808080"/>
-        </w:rPr>
-        <w:t>[Your answer here]</w:t>
-      </w:r>
-    </w:p>
-    <w:p>
-      <w:pPr>
-        <w:spacing w:before="0" w:after="60"/>
-      </w:pPr>
-      <w:r>
-        <w:t>Pattern:</w:t>
-      </w:r>
-    </w:p>
-    <w:p>
-      <w:pPr>
-        <w:spacing w:before="0" w:after="60"/>
-      </w:pPr>
-      <w:r>
-        <w:t>Effect:</w:t>
-      </w:r>
-    </w:p>
-    <w:p>
-      <w:pPr>
-        <w:spacing w:before="120" w:after="60"/>
-      </w:pPr>
-      <w:r>
-        <w:rPr>
-          <w:b/>
-        </w:rPr>
-        <w:t xml:space="preserve">0.K  </w:t>
-      </w:r>
-      <w:r>
-        <w:t xml:space="preserve"> Find a paragraph from something you've written recently (an essay, email, or other document). Revise it by applying at least two techniques from this chapter:</w:t>
+        <w:t xml:space="preserve"> Find a paragraph from something you have written recently (an essay, email, or other document). Revise it by applying at least two techniques from this chapter:</w:t>
       </w:r>
     </w:p>
     <w:p>
@@ -710,10 +1324,10 @@
         <w:rPr>
           <w:b/>
         </w:rPr>
-        <w:t xml:space="preserve">0.L  </w:t>
+        <w:t xml:space="preserve">5.B  </w:t>
       </w:r>
       <w:r>
-        <w:t xml:space="preserve"> The chapter argues that grammar is about </w:t>
+        <w:t xml:space="preserve"> This chapter argues that grammar is about </w:t>
       </w:r>
       <w:r>
         <w:rPr>
@@ -722,7 +1336,7 @@
         <w:t>choice</w:t>
       </w:r>
       <w:r>
-        <w:t>, not just correctness. In 1-2 paragraphs, reflect: How does this perspective change how you think about your own writing? What stylistic choices have you been making unconsciously that you might now make more deliberately?</w:t>
+        <w:t>, not just correctness. In one to two paragraphs, reflect: How does this perspective change how you think about your own writing? What stylistic choices have you been making unconsciously that you might now make more deliberately?</w:t>
       </w:r>
     </w:p>
     <w:p>
@@ -736,111 +1350,6 @@
           <w:color w:val="808080"/>
         </w:rPr>
         <w:t>[Your answer here]</w:t>
-      </w:r>
-    </w:p>
-    <w:p>
-      <w:pPr>
-        <w:pStyle w:val="ListBullet"/>
-        <w:spacing w:before="0" w:after="60"/>
-      </w:pPr>
-      <w:r>
-        <w:t>Grammar offers choices; style emerges from those choices.</w:t>
-      </w:r>
-    </w:p>
-    <w:p>
-      <w:pPr>
-        <w:pStyle w:val="ListBullet"/>
-        <w:spacing w:before="0" w:after="60"/>
-      </w:pPr>
-      <w:r>
-        <w:rPr>
-          <w:i/>
-        </w:rPr>
-        <w:t>Vary sentence length</w:t>
-      </w:r>
-      <w:r>
-        <w:t xml:space="preserve"> for rhythm and emphasis.</w:t>
-      </w:r>
-    </w:p>
-    <w:p>
-      <w:pPr>
-        <w:pStyle w:val="ListBullet"/>
-        <w:spacing w:before="0" w:after="60"/>
-      </w:pPr>
-      <w:r>
-        <w:t xml:space="preserve">Choose </w:t>
-      </w:r>
-      <w:r>
-        <w:rPr>
-          <w:i/>
-        </w:rPr>
-        <w:t>active voice</w:t>
-      </w:r>
-      <w:r>
-        <w:t xml:space="preserve"> for directness; </w:t>
-      </w:r>
-      <w:r>
-        <w:rPr>
-          <w:i/>
-        </w:rPr>
-        <w:t>passive voice</w:t>
-      </w:r>
-      <w:r>
-        <w:t xml:space="preserve"> when the agent is less important.</w:t>
-      </w:r>
-    </w:p>
-    <w:p>
-      <w:pPr>
-        <w:pStyle w:val="ListBullet"/>
-        <w:spacing w:before="0" w:after="60"/>
-      </w:pPr>
-      <w:r>
-        <w:t xml:space="preserve">Move from </w:t>
-      </w:r>
-      <w:r>
-        <w:rPr>
-          <w:i/>
-        </w:rPr>
-        <w:t>given to new</w:t>
-      </w:r>
-      <w:r>
-        <w:t xml:space="preserve"> information; place emphasis at sentence end.</w:t>
-      </w:r>
-    </w:p>
-    <w:p>
-      <w:pPr>
-        <w:pStyle w:val="ListBullet"/>
-        <w:spacing w:before="0" w:after="60"/>
-      </w:pPr>
-      <w:r>
-        <w:t xml:space="preserve">Use </w:t>
-      </w:r>
-      <w:r>
-        <w:rPr>
-          <w:i/>
-        </w:rPr>
-        <w:t>coordination</w:t>
-      </w:r>
-      <w:r>
-        <w:t xml:space="preserve"> for equal ideas; </w:t>
-      </w:r>
-      <w:r>
-        <w:rPr>
-          <w:i/>
-        </w:rPr>
-        <w:t>subordination</w:t>
-      </w:r>
-      <w:r>
-        <w:t xml:space="preserve"> to highlight the main idea.</w:t>
-      </w:r>
-    </w:p>
-    <w:p>
-      <w:pPr>
-        <w:pStyle w:val="ListBullet"/>
-        <w:spacing w:before="0" w:after="60"/>
-      </w:pPr>
-      <w:r>
-        <w:t>Strategic sentence patterns (loose, periodic, balanced) create rhetorical effects.</w:t>
       </w:r>
     </w:p>
     <w:sectPr>

</xml_diff>